<commit_message>
Added CMOS in/out to SP
</commit_message>
<xml_diff>
--- a/lp/sp/C.docx
+++ b/lp/sp/C.docx
@@ -5454,7 +5454,14 @@
           <w:rFonts w:ascii="Consolas" w:hAnsi="Consolas" w:cs="Consolas"/>
           <w:lang w:val="uk-UA"/>
         </w:rPr>
-        <w:t>з табл. 3.1</w:t>
+        <w:t xml:space="preserve">з табл. </w:t>
+      </w:r>
+      <w:r>
+        <w:rPr>
+          <w:rFonts w:ascii="Consolas" w:hAnsi="Consolas" w:cs="Consolas"/>
+          <w:lang w:val="uk-UA"/>
+        </w:rPr>
+        <w:t>1</w:t>
       </w:r>
       <w:r>
         <w:rPr>
@@ -5550,7 +5557,14 @@
           <w:rFonts w:ascii="Consolas" w:hAnsi="Consolas" w:cs="Consolas"/>
           <w:lang w:val="uk-UA"/>
         </w:rPr>
-        <w:t>з табл. 3.1)</w:t>
+        <w:t xml:space="preserve">з табл. </w:t>
+      </w:r>
+      <w:r>
+        <w:rPr>
+          <w:rFonts w:ascii="Consolas" w:hAnsi="Consolas" w:cs="Consolas"/>
+          <w:lang w:val="uk-UA"/>
+        </w:rPr>
+        <w:t>1)</w:t>
       </w:r>
     </w:p>
     <w:p>
@@ -7236,13 +7250,1202 @@
         <w:autoSpaceDE w:val="0"/>
         <w:autoSpaceDN w:val="0"/>
         <w:adjustRightInd w:val="0"/>
-      </w:pPr>
-      <w:r>
+        <w:ind w:firstLine="540"/>
+        <w:jc w:val="both"/>
+        <w:rPr>
+          <w:sz w:val="28"/>
+          <w:szCs w:val="28"/>
+          <w:lang w:val="uk-UA"/>
+        </w:rPr>
+      </w:pPr>
+      <w:r>
+        <w:rPr>
+          <w:sz w:val="28"/>
+          <w:szCs w:val="28"/>
+          <w:lang w:val="uk-UA"/>
+        </w:rPr>
+        <w:t xml:space="preserve">Читати і писати </w:t>
+      </w:r>
+      <w:r>
+        <w:rPr>
+          <w:sz w:val="28"/>
+          <w:szCs w:val="28"/>
+          <w:lang w:val="en-US"/>
+        </w:rPr>
+        <w:t xml:space="preserve">CMOS </w:t>
+      </w:r>
+      <w:r>
+        <w:rPr>
+          <w:sz w:val="28"/>
+          <w:szCs w:val="28"/>
+          <w:lang w:val="uk-UA"/>
+        </w:rPr>
+        <w:t>також можна за допомогою асемблера.</w:t>
+      </w:r>
+    </w:p>
+    <w:p>
+      <w:pPr>
+        <w:spacing w:after="0" w:line="240" w:lineRule="auto"/>
+        <w:rPr>
+          <w:rFonts w:ascii="Consolas" w:hAnsi="Consolas" w:cs="Consolas"/>
+          <w:sz w:val="28"/>
+          <w:szCs w:val="28"/>
+          <w:lang w:val="uk-UA"/>
+        </w:rPr>
+      </w:pPr>
+      <w:r>
+        <w:rPr>
+          <w:rFonts w:ascii="Consolas" w:hAnsi="Consolas" w:cs="Consolas"/>
+          <w:sz w:val="28"/>
+          <w:szCs w:val="28"/>
+          <w:lang w:val="uk-UA"/>
+        </w:rPr>
+        <w:t>sseg segment stack</w:t>
+      </w:r>
+    </w:p>
+    <w:p>
+      <w:pPr>
+        <w:spacing w:after="0" w:line="240" w:lineRule="auto"/>
+        <w:rPr>
+          <w:rFonts w:ascii="Consolas" w:hAnsi="Consolas" w:cs="Consolas"/>
+          <w:sz w:val="28"/>
+          <w:szCs w:val="28"/>
+          <w:lang w:val="uk-UA"/>
+        </w:rPr>
+      </w:pPr>
+      <w:r>
+        <w:rPr>
+          <w:rFonts w:ascii="Consolas" w:hAnsi="Consolas" w:cs="Consolas"/>
+          <w:sz w:val="28"/>
+          <w:szCs w:val="28"/>
+          <w:lang w:val="uk-UA"/>
+        </w:rPr>
+        <w:t xml:space="preserve">    db 256 dup(?)</w:t>
+      </w:r>
+    </w:p>
+    <w:p>
+      <w:pPr>
+        <w:spacing w:after="0" w:line="240" w:lineRule="auto"/>
+        <w:rPr>
+          <w:rFonts w:ascii="Consolas" w:hAnsi="Consolas" w:cs="Consolas"/>
+          <w:sz w:val="28"/>
+          <w:szCs w:val="28"/>
+          <w:lang w:val="uk-UA"/>
+        </w:rPr>
+      </w:pPr>
+      <w:r>
+        <w:rPr>
+          <w:rFonts w:ascii="Consolas" w:hAnsi="Consolas" w:cs="Consolas"/>
+          <w:sz w:val="28"/>
+          <w:szCs w:val="28"/>
+          <w:lang w:val="uk-UA"/>
+        </w:rPr>
+        <w:t>sseg ends</w:t>
+      </w:r>
+    </w:p>
+    <w:p>
+      <w:pPr>
+        <w:spacing w:after="0" w:line="240" w:lineRule="auto"/>
+        <w:rPr>
+          <w:rFonts w:ascii="Consolas" w:hAnsi="Consolas" w:cs="Consolas"/>
+          <w:sz w:val="28"/>
+          <w:szCs w:val="28"/>
+          <w:lang w:val="uk-UA"/>
+        </w:rPr>
+      </w:pPr>
+      <w:r>
+        <w:rPr>
+          <w:rFonts w:ascii="Consolas" w:hAnsi="Consolas" w:cs="Consolas"/>
+          <w:sz w:val="28"/>
+          <w:szCs w:val="28"/>
+          <w:lang w:val="uk-UA"/>
+        </w:rPr>
+        <w:t>dseg segment</w:t>
+      </w:r>
+    </w:p>
+    <w:p>
+      <w:pPr>
+        <w:spacing w:after="0" w:line="240" w:lineRule="auto"/>
+        <w:rPr>
+          <w:rFonts w:ascii="Consolas" w:hAnsi="Consolas" w:cs="Consolas"/>
+          <w:sz w:val="28"/>
+          <w:szCs w:val="28"/>
+          <w:lang w:val="uk-UA"/>
+        </w:rPr>
+      </w:pPr>
+      <w:r>
+        <w:rPr>
+          <w:rFonts w:ascii="Consolas" w:hAnsi="Consolas" w:cs="Consolas"/>
+          <w:sz w:val="28"/>
+          <w:szCs w:val="28"/>
+          <w:lang w:val="uk-UA"/>
+        </w:rPr>
+        <w:t xml:space="preserve">    error_message db 'Unhandled error occured.$'</w:t>
+      </w:r>
+    </w:p>
+    <w:p>
+      <w:pPr>
+        <w:spacing w:after="0" w:line="240" w:lineRule="auto"/>
+        <w:rPr>
+          <w:rFonts w:ascii="Consolas" w:hAnsi="Consolas" w:cs="Consolas"/>
+          <w:sz w:val="28"/>
+          <w:szCs w:val="28"/>
+          <w:lang w:val="uk-UA"/>
+        </w:rPr>
+      </w:pPr>
+      <w:r>
+        <w:rPr>
+          <w:rFonts w:ascii="Consolas" w:hAnsi="Consolas" w:cs="Consolas"/>
+          <w:sz w:val="28"/>
+          <w:szCs w:val="28"/>
+          <w:lang w:val="uk-UA"/>
+        </w:rPr>
+        <w:t>dseg ends</w:t>
+      </w:r>
+    </w:p>
+    <w:p>
+      <w:pPr>
+        <w:spacing w:after="0" w:line="240" w:lineRule="auto"/>
+        <w:rPr>
+          <w:rFonts w:ascii="Consolas" w:hAnsi="Consolas" w:cs="Consolas"/>
+          <w:sz w:val="28"/>
+          <w:szCs w:val="28"/>
+          <w:lang w:val="uk-UA"/>
+        </w:rPr>
+      </w:pPr>
+    </w:p>
+    <w:p>
+      <w:pPr>
+        <w:spacing w:after="0" w:line="240" w:lineRule="auto"/>
+        <w:rPr>
+          <w:rFonts w:ascii="Consolas" w:hAnsi="Consolas" w:cs="Consolas"/>
+          <w:sz w:val="28"/>
+          <w:szCs w:val="28"/>
+          <w:lang w:val="uk-UA"/>
+        </w:rPr>
+      </w:pPr>
+      <w:r>
+        <w:rPr>
+          <w:rFonts w:ascii="Consolas" w:hAnsi="Consolas" w:cs="Consolas"/>
+          <w:sz w:val="28"/>
+          <w:szCs w:val="28"/>
+          <w:lang w:val="uk-UA"/>
+        </w:rPr>
+        <w:t>cseg segment</w:t>
+      </w:r>
+    </w:p>
+    <w:p>
+      <w:pPr>
+        <w:spacing w:after="0" w:line="240" w:lineRule="auto"/>
+        <w:rPr>
+          <w:rFonts w:ascii="Consolas" w:hAnsi="Consolas" w:cs="Consolas"/>
+          <w:sz w:val="28"/>
+          <w:szCs w:val="28"/>
+          <w:lang w:val="uk-UA"/>
+        </w:rPr>
+      </w:pPr>
+      <w:r>
+        <w:rPr>
+          <w:rFonts w:ascii="Consolas" w:hAnsi="Consolas" w:cs="Consolas"/>
+          <w:sz w:val="28"/>
+          <w:szCs w:val="28"/>
+          <w:lang w:val="uk-UA"/>
+        </w:rPr>
+        <w:t xml:space="preserve">    assume ss:sseg, cs:cseg, ds:dseg </w:t>
+      </w:r>
+    </w:p>
+    <w:p>
+      <w:pPr>
+        <w:spacing w:after="0" w:line="240" w:lineRule="auto"/>
+        <w:rPr>
+          <w:rFonts w:ascii="Consolas" w:hAnsi="Consolas" w:cs="Consolas"/>
+          <w:sz w:val="28"/>
+          <w:szCs w:val="28"/>
+          <w:lang w:val="uk-UA"/>
+        </w:rPr>
+      </w:pPr>
+      <w:r>
+        <w:rPr>
+          <w:rFonts w:ascii="Consolas" w:hAnsi="Consolas" w:cs="Consolas"/>
+          <w:sz w:val="28"/>
+          <w:szCs w:val="28"/>
+          <w:lang w:val="uk-UA"/>
+        </w:rPr>
+        <w:t>start:</w:t>
+      </w:r>
+    </w:p>
+    <w:p>
+      <w:pPr>
+        <w:spacing w:after="0" w:line="240" w:lineRule="auto"/>
+        <w:rPr>
+          <w:rFonts w:ascii="Consolas" w:hAnsi="Consolas" w:cs="Consolas"/>
+          <w:sz w:val="28"/>
+          <w:szCs w:val="28"/>
+          <w:lang w:val="uk-UA"/>
+        </w:rPr>
+      </w:pPr>
+      <w:r>
+        <w:rPr>
+          <w:rFonts w:ascii="Consolas" w:hAnsi="Consolas" w:cs="Consolas"/>
+          <w:sz w:val="28"/>
+          <w:szCs w:val="28"/>
+          <w:lang w:val="uk-UA"/>
+        </w:rPr>
+        <w:t xml:space="preserve">    jmp main </w:t>
+      </w:r>
+    </w:p>
+    <w:p>
+      <w:pPr>
+        <w:spacing w:after="0" w:line="240" w:lineRule="auto"/>
+        <w:rPr>
+          <w:rFonts w:ascii="Consolas" w:hAnsi="Consolas" w:cs="Consolas"/>
+          <w:sz w:val="28"/>
+          <w:szCs w:val="28"/>
+          <w:lang w:val="uk-UA"/>
+        </w:rPr>
+      </w:pPr>
+      <w:r>
+        <w:rPr>
+          <w:rFonts w:ascii="Consolas" w:hAnsi="Consolas" w:cs="Consolas"/>
+          <w:sz w:val="28"/>
+          <w:szCs w:val="28"/>
+          <w:lang w:val="uk-UA"/>
+        </w:rPr>
+        <w:t xml:space="preserve">main:   </w:t>
+      </w:r>
+    </w:p>
+    <w:p>
+      <w:pPr>
+        <w:spacing w:after="0" w:line="240" w:lineRule="auto"/>
+        <w:rPr>
+          <w:rFonts w:ascii="Consolas" w:hAnsi="Consolas" w:cs="Consolas"/>
+          <w:sz w:val="28"/>
+          <w:szCs w:val="28"/>
+          <w:lang w:val="uk-UA"/>
+        </w:rPr>
+      </w:pPr>
+    </w:p>
+    <w:p>
+      <w:pPr>
+        <w:spacing w:after="0" w:line="240" w:lineRule="auto"/>
+        <w:rPr>
+          <w:rFonts w:ascii="Consolas" w:hAnsi="Consolas" w:cs="Consolas"/>
+          <w:sz w:val="28"/>
+          <w:szCs w:val="28"/>
+          <w:lang w:val="uk-UA"/>
+        </w:rPr>
+      </w:pPr>
+      <w:r>
+        <w:rPr>
+          <w:rFonts w:ascii="Consolas" w:hAnsi="Consolas" w:cs="Consolas"/>
+          <w:sz w:val="28"/>
+          <w:szCs w:val="28"/>
+          <w:lang w:val="uk-UA"/>
+        </w:rPr>
+        <w:t xml:space="preserve">    mov ax,seg dseg</w:t>
+      </w:r>
+    </w:p>
+    <w:p>
+      <w:pPr>
+        <w:spacing w:after="0" w:line="240" w:lineRule="auto"/>
+        <w:rPr>
+          <w:rFonts w:ascii="Consolas" w:hAnsi="Consolas" w:cs="Consolas"/>
+          <w:sz w:val="28"/>
+          <w:szCs w:val="28"/>
+          <w:lang w:val="uk-UA"/>
+        </w:rPr>
+      </w:pPr>
+      <w:r>
+        <w:rPr>
+          <w:rFonts w:ascii="Consolas" w:hAnsi="Consolas" w:cs="Consolas"/>
+          <w:sz w:val="28"/>
+          <w:szCs w:val="28"/>
+          <w:lang w:val="uk-UA"/>
+        </w:rPr>
+        <w:t xml:space="preserve">    mov ds,ax</w:t>
+      </w:r>
+    </w:p>
+    <w:p>
+      <w:pPr>
+        <w:spacing w:after="0" w:line="240" w:lineRule="auto"/>
+        <w:rPr>
+          <w:rFonts w:ascii="Consolas" w:hAnsi="Consolas" w:cs="Consolas"/>
+          <w:sz w:val="28"/>
+          <w:szCs w:val="28"/>
+          <w:lang w:val="uk-UA"/>
+        </w:rPr>
+      </w:pPr>
+    </w:p>
+    <w:p>
+      <w:pPr>
+        <w:spacing w:after="0" w:line="240" w:lineRule="auto"/>
+        <w:rPr>
+          <w:rFonts w:ascii="Consolas" w:hAnsi="Consolas" w:cs="Consolas"/>
+          <w:sz w:val="28"/>
+          <w:szCs w:val="28"/>
+          <w:lang w:val="uk-UA"/>
+        </w:rPr>
+      </w:pPr>
+      <w:r>
+        <w:rPr>
+          <w:rFonts w:ascii="Consolas" w:hAnsi="Consolas" w:cs="Consolas"/>
+          <w:sz w:val="28"/>
+          <w:szCs w:val="28"/>
+          <w:lang w:val="uk-UA"/>
+        </w:rPr>
+        <w:t xml:space="preserve">    mov cx, 100</w:t>
+      </w:r>
+    </w:p>
+    <w:p>
+      <w:pPr>
+        <w:spacing w:after="0" w:line="240" w:lineRule="auto"/>
+        <w:rPr>
+          <w:rFonts w:ascii="Consolas" w:hAnsi="Consolas" w:cs="Consolas"/>
+          <w:sz w:val="28"/>
+          <w:szCs w:val="28"/>
+          <w:lang w:val="uk-UA"/>
+        </w:rPr>
+      </w:pPr>
+    </w:p>
+    <w:p>
+      <w:pPr>
+        <w:spacing w:after="0" w:line="240" w:lineRule="auto"/>
+        <w:rPr>
+          <w:rFonts w:ascii="Consolas" w:hAnsi="Consolas" w:cs="Consolas"/>
+          <w:sz w:val="28"/>
+          <w:szCs w:val="28"/>
+          <w:lang w:val="uk-UA"/>
+        </w:rPr>
+      </w:pPr>
+      <w:r>
+        <w:rPr>
+          <w:rFonts w:ascii="Consolas" w:hAnsi="Consolas" w:cs="Consolas"/>
+          <w:sz w:val="28"/>
+          <w:szCs w:val="28"/>
+          <w:lang w:val="en-US"/>
+        </w:rPr>
+        <w:t>;</w:t>
+      </w:r>
+      <w:r>
+        <w:rPr>
+          <w:rFonts w:ascii="Consolas" w:hAnsi="Consolas" w:cs="Consolas"/>
+          <w:sz w:val="28"/>
+          <w:szCs w:val="28"/>
+          <w:lang w:val="uk-UA"/>
+        </w:rPr>
+        <w:t>wait_rtc:</w:t>
+      </w:r>
+    </w:p>
+    <w:p>
+      <w:pPr>
+        <w:spacing w:after="0" w:line="240" w:lineRule="auto"/>
+        <w:rPr>
+          <w:rFonts w:ascii="Consolas" w:hAnsi="Consolas" w:cs="Consolas"/>
+          <w:sz w:val="28"/>
+          <w:szCs w:val="28"/>
+          <w:lang w:val="uk-UA"/>
+        </w:rPr>
+      </w:pPr>
+      <w:r>
+        <w:rPr>
+          <w:rFonts w:ascii="Consolas" w:hAnsi="Consolas" w:cs="Consolas"/>
+          <w:sz w:val="28"/>
+          <w:szCs w:val="28"/>
+          <w:lang w:val="en-US"/>
+        </w:rPr>
+        <w:t>;</w:t>
+      </w:r>
+      <w:r>
+        <w:rPr>
+          <w:rFonts w:ascii="Consolas" w:hAnsi="Consolas" w:cs="Consolas"/>
+          <w:sz w:val="28"/>
+          <w:szCs w:val="28"/>
+          <w:lang w:val="uk-UA"/>
+        </w:rPr>
+        <w:t xml:space="preserve">    </w:t>
+      </w:r>
+    </w:p>
+    <w:p>
+      <w:pPr>
+        <w:spacing w:after="0" w:line="240" w:lineRule="auto"/>
+        <w:rPr>
+          <w:rFonts w:ascii="Consolas" w:hAnsi="Consolas" w:cs="Consolas"/>
+          <w:sz w:val="28"/>
+          <w:szCs w:val="28"/>
+          <w:lang w:val="uk-UA"/>
+        </w:rPr>
+      </w:pPr>
+      <w:r>
+        <w:rPr>
+          <w:rFonts w:ascii="Consolas" w:hAnsi="Consolas" w:cs="Consolas"/>
+          <w:sz w:val="28"/>
+          <w:szCs w:val="28"/>
+          <w:lang w:val="en-US"/>
+        </w:rPr>
+        <w:t>;</w:t>
+      </w:r>
+      <w:r>
+        <w:rPr>
+          <w:rFonts w:ascii="Consolas" w:hAnsi="Consolas" w:cs="Consolas"/>
+          <w:sz w:val="28"/>
+          <w:szCs w:val="28"/>
+          <w:lang w:val="uk-UA"/>
+        </w:rPr>
+        <w:t xml:space="preserve">    mov al,0Ah</w:t>
+      </w:r>
+    </w:p>
+    <w:p>
+      <w:pPr>
+        <w:spacing w:after="0" w:line="240" w:lineRule="auto"/>
+        <w:rPr>
+          <w:rFonts w:ascii="Consolas" w:hAnsi="Consolas" w:cs="Consolas"/>
+          <w:sz w:val="28"/>
+          <w:szCs w:val="28"/>
+          <w:lang w:val="uk-UA"/>
+        </w:rPr>
+      </w:pPr>
+      <w:r>
+        <w:rPr>
+          <w:rFonts w:ascii="Consolas" w:hAnsi="Consolas" w:cs="Consolas"/>
+          <w:sz w:val="28"/>
+          <w:szCs w:val="28"/>
+          <w:lang w:val="en-US"/>
+        </w:rPr>
+        <w:t>;</w:t>
+      </w:r>
+      <w:r>
+        <w:rPr>
+          <w:rFonts w:ascii="Consolas" w:hAnsi="Consolas" w:cs="Consolas"/>
+          <w:sz w:val="28"/>
+          <w:szCs w:val="28"/>
+          <w:lang w:val="uk-UA"/>
+        </w:rPr>
+        <w:t xml:space="preserve">    out 70h,al</w:t>
+      </w:r>
+    </w:p>
+    <w:p>
+      <w:pPr>
+        <w:spacing w:after="0" w:line="240" w:lineRule="auto"/>
+        <w:rPr>
+          <w:rFonts w:ascii="Consolas" w:hAnsi="Consolas" w:cs="Consolas"/>
+          <w:sz w:val="28"/>
+          <w:szCs w:val="28"/>
+          <w:lang w:val="uk-UA"/>
+        </w:rPr>
+      </w:pPr>
+      <w:r>
+        <w:rPr>
+          <w:rFonts w:ascii="Consolas" w:hAnsi="Consolas" w:cs="Consolas"/>
+          <w:sz w:val="28"/>
+          <w:szCs w:val="28"/>
+          <w:lang w:val="en-US"/>
+        </w:rPr>
+        <w:t>;</w:t>
+      </w:r>
+      <w:r>
+        <w:rPr>
+          <w:rFonts w:ascii="Consolas" w:hAnsi="Consolas" w:cs="Consolas"/>
+          <w:sz w:val="28"/>
+          <w:szCs w:val="28"/>
+          <w:lang w:val="uk-UA"/>
+        </w:rPr>
+        <w:t xml:space="preserve">    in al,71h</w:t>
+      </w:r>
+    </w:p>
+    <w:p>
+      <w:pPr>
+        <w:spacing w:after="0" w:line="240" w:lineRule="auto"/>
+        <w:rPr>
+          <w:rFonts w:ascii="Consolas" w:hAnsi="Consolas" w:cs="Consolas"/>
+          <w:sz w:val="28"/>
+          <w:szCs w:val="28"/>
+          <w:lang w:val="uk-UA"/>
+        </w:rPr>
+      </w:pPr>
+    </w:p>
+    <w:p>
+      <w:pPr>
+        <w:spacing w:after="0" w:line="240" w:lineRule="auto"/>
+        <w:rPr>
+          <w:rFonts w:ascii="Consolas" w:hAnsi="Consolas" w:cs="Consolas"/>
+          <w:sz w:val="28"/>
+          <w:szCs w:val="28"/>
+          <w:lang w:val="uk-UA"/>
+        </w:rPr>
+      </w:pPr>
+      <w:r>
+        <w:rPr>
+          <w:rFonts w:ascii="Consolas" w:hAnsi="Consolas" w:cs="Consolas"/>
+          <w:sz w:val="28"/>
+          <w:szCs w:val="28"/>
+          <w:lang w:val="en-US"/>
+        </w:rPr>
+        <w:t>;</w:t>
+      </w:r>
+      <w:r>
+        <w:rPr>
+          <w:rFonts w:ascii="Consolas" w:hAnsi="Consolas" w:cs="Consolas"/>
+          <w:sz w:val="28"/>
+          <w:szCs w:val="28"/>
+          <w:lang w:val="uk-UA"/>
+        </w:rPr>
+        <w:t xml:space="preserve">    test al,10000000b ; Test if ready</w:t>
+      </w:r>
+    </w:p>
+    <w:p>
+      <w:pPr>
+        <w:spacing w:after="0" w:line="240" w:lineRule="auto"/>
+        <w:rPr>
+          <w:rFonts w:ascii="Consolas" w:hAnsi="Consolas" w:cs="Consolas"/>
+          <w:sz w:val="28"/>
+          <w:szCs w:val="28"/>
+          <w:lang w:val="uk-UA"/>
+        </w:rPr>
+      </w:pPr>
+      <w:r>
+        <w:rPr>
+          <w:rFonts w:ascii="Consolas" w:hAnsi="Consolas" w:cs="Consolas"/>
+          <w:sz w:val="28"/>
+          <w:szCs w:val="28"/>
+          <w:lang w:val="en-US"/>
+        </w:rPr>
+        <w:t>;</w:t>
+      </w:r>
+      <w:r>
+        <w:rPr>
+          <w:rFonts w:ascii="Consolas" w:hAnsi="Consolas" w:cs="Consolas"/>
+          <w:sz w:val="28"/>
+          <w:szCs w:val="28"/>
+          <w:lang w:val="uk-UA"/>
+        </w:rPr>
+        <w:t xml:space="preserve">    jnz read_rtc</w:t>
+      </w:r>
+    </w:p>
+    <w:p>
+      <w:pPr>
+        <w:spacing w:after="0" w:line="240" w:lineRule="auto"/>
+        <w:rPr>
+          <w:rFonts w:ascii="Consolas" w:hAnsi="Consolas" w:cs="Consolas"/>
+          <w:sz w:val="28"/>
+          <w:szCs w:val="28"/>
+          <w:lang w:val="en-US"/>
+        </w:rPr>
+      </w:pPr>
+      <w:r>
+        <w:rPr>
+          <w:rFonts w:ascii="Consolas" w:hAnsi="Consolas" w:cs="Consolas"/>
+          <w:sz w:val="28"/>
+          <w:szCs w:val="28"/>
+          <w:lang w:val="en-US"/>
+        </w:rPr>
+        <w:t>;</w:t>
+      </w:r>
+    </w:p>
+    <w:p>
+      <w:pPr>
+        <w:spacing w:after="0" w:line="240" w:lineRule="auto"/>
+        <w:rPr>
+          <w:rFonts w:ascii="Consolas" w:hAnsi="Consolas" w:cs="Consolas"/>
+          <w:sz w:val="28"/>
+          <w:szCs w:val="28"/>
+          <w:lang w:val="uk-UA"/>
+        </w:rPr>
+      </w:pPr>
+      <w:r>
+        <w:rPr>
+          <w:rFonts w:ascii="Consolas" w:hAnsi="Consolas" w:cs="Consolas"/>
+          <w:sz w:val="28"/>
+          <w:szCs w:val="28"/>
+          <w:lang w:val="en-US"/>
+        </w:rPr>
+        <w:t>;</w:t>
+      </w:r>
+      <w:r>
+        <w:rPr>
+          <w:rFonts w:ascii="Consolas" w:hAnsi="Consolas" w:cs="Consolas"/>
+          <w:sz w:val="28"/>
+          <w:szCs w:val="28"/>
+          <w:lang w:val="uk-UA"/>
+        </w:rPr>
+        <w:t xml:space="preserve">    loop wait_rtc</w:t>
+      </w:r>
+    </w:p>
+    <w:p>
+      <w:pPr>
+        <w:spacing w:after="0" w:line="240" w:lineRule="auto"/>
+        <w:rPr>
+          <w:rFonts w:ascii="Consolas" w:hAnsi="Consolas" w:cs="Consolas"/>
+          <w:sz w:val="28"/>
+          <w:szCs w:val="28"/>
+          <w:lang w:val="en-US"/>
+        </w:rPr>
+      </w:pPr>
+      <w:r>
+        <w:rPr>
+          <w:rFonts w:ascii="Consolas" w:hAnsi="Consolas" w:cs="Consolas"/>
+          <w:sz w:val="28"/>
+          <w:szCs w:val="28"/>
+          <w:lang w:val="en-US"/>
+        </w:rPr>
+        <w:t>;</w:t>
+      </w:r>
+    </w:p>
+    <w:p>
+      <w:pPr>
+        <w:spacing w:after="0" w:line="240" w:lineRule="auto"/>
+        <w:rPr>
+          <w:rFonts w:ascii="Consolas" w:hAnsi="Consolas" w:cs="Consolas"/>
+          <w:sz w:val="28"/>
+          <w:szCs w:val="28"/>
+          <w:lang w:val="uk-UA"/>
+        </w:rPr>
+      </w:pPr>
+      <w:r>
+        <w:rPr>
+          <w:rFonts w:ascii="Consolas" w:hAnsi="Consolas" w:cs="Consolas"/>
+          <w:sz w:val="28"/>
+          <w:szCs w:val="28"/>
+          <w:lang w:val="en-US"/>
+        </w:rPr>
+        <w:t>;</w:t>
+      </w:r>
+      <w:bookmarkStart w:id="0" w:name="_GoBack"/>
+      <w:bookmarkEnd w:id="0"/>
+      <w:r>
+        <w:rPr>
+          <w:rFonts w:ascii="Consolas" w:hAnsi="Consolas" w:cs="Consolas"/>
+          <w:sz w:val="28"/>
+          <w:szCs w:val="28"/>
+          <w:lang w:val="uk-UA"/>
+        </w:rPr>
+        <w:t xml:space="preserve">    jmp erop</w:t>
+      </w:r>
+    </w:p>
+    <w:p>
+      <w:pPr>
+        <w:spacing w:after="0" w:line="240" w:lineRule="auto"/>
+        <w:rPr>
+          <w:rFonts w:ascii="Consolas" w:hAnsi="Consolas" w:cs="Consolas"/>
+          <w:sz w:val="28"/>
+          <w:szCs w:val="28"/>
+          <w:lang w:val="uk-UA"/>
+        </w:rPr>
+      </w:pPr>
+    </w:p>
+    <w:p>
+      <w:pPr>
+        <w:spacing w:after="0" w:line="240" w:lineRule="auto"/>
+        <w:rPr>
+          <w:rFonts w:ascii="Consolas" w:hAnsi="Consolas" w:cs="Consolas"/>
+          <w:sz w:val="28"/>
+          <w:szCs w:val="28"/>
+          <w:lang w:val="uk-UA"/>
+        </w:rPr>
+      </w:pPr>
+      <w:r>
+        <w:rPr>
+          <w:rFonts w:ascii="Consolas" w:hAnsi="Consolas" w:cs="Consolas"/>
+          <w:sz w:val="28"/>
+          <w:szCs w:val="28"/>
+          <w:lang w:val="uk-UA"/>
+        </w:rPr>
+        <w:t>read_rtc:</w:t>
+      </w:r>
+    </w:p>
+    <w:p>
+      <w:pPr>
+        <w:spacing w:after="0" w:line="240" w:lineRule="auto"/>
+        <w:rPr>
+          <w:rFonts w:ascii="Consolas" w:hAnsi="Consolas" w:cs="Consolas"/>
+          <w:sz w:val="28"/>
+          <w:szCs w:val="28"/>
+          <w:lang w:val="uk-UA"/>
+        </w:rPr>
+      </w:pPr>
+    </w:p>
+    <w:p>
+      <w:pPr>
+        <w:spacing w:after="0" w:line="240" w:lineRule="auto"/>
+        <w:rPr>
+          <w:rFonts w:ascii="Consolas" w:hAnsi="Consolas" w:cs="Consolas"/>
+          <w:sz w:val="28"/>
+          <w:szCs w:val="28"/>
+          <w:lang w:val="uk-UA"/>
+        </w:rPr>
+      </w:pPr>
+      <w:r>
+        <w:rPr>
+          <w:rFonts w:ascii="Consolas" w:hAnsi="Consolas" w:cs="Consolas"/>
+          <w:sz w:val="28"/>
+          <w:szCs w:val="28"/>
+          <w:lang w:val="uk-UA"/>
+        </w:rPr>
+        <w:t xml:space="preserve">    mov al,07h</w:t>
+      </w:r>
+    </w:p>
+    <w:p>
+      <w:pPr>
+        <w:spacing w:after="0" w:line="240" w:lineRule="auto"/>
+        <w:rPr>
+          <w:rFonts w:ascii="Consolas" w:hAnsi="Consolas" w:cs="Consolas"/>
+          <w:sz w:val="28"/>
+          <w:szCs w:val="28"/>
+          <w:lang w:val="uk-UA"/>
+        </w:rPr>
+      </w:pPr>
+      <w:r>
+        <w:rPr>
+          <w:rFonts w:ascii="Consolas" w:hAnsi="Consolas" w:cs="Consolas"/>
+          <w:sz w:val="28"/>
+          <w:szCs w:val="28"/>
+          <w:lang w:val="uk-UA"/>
+        </w:rPr>
+        <w:t xml:space="preserve">    out 70h,al</w:t>
+      </w:r>
+    </w:p>
+    <w:p>
+      <w:pPr>
+        <w:spacing w:after="0" w:line="240" w:lineRule="auto"/>
+        <w:rPr>
+          <w:rFonts w:ascii="Consolas" w:hAnsi="Consolas" w:cs="Consolas"/>
+          <w:sz w:val="28"/>
+          <w:szCs w:val="28"/>
+          <w:lang w:val="uk-UA"/>
+        </w:rPr>
+      </w:pPr>
+      <w:r>
+        <w:rPr>
+          <w:rFonts w:ascii="Consolas" w:hAnsi="Consolas" w:cs="Consolas"/>
+          <w:sz w:val="28"/>
+          <w:szCs w:val="28"/>
+          <w:lang w:val="uk-UA"/>
+        </w:rPr>
+        <w:t xml:space="preserve">    in al,71h</w:t>
+      </w:r>
+    </w:p>
+    <w:p>
+      <w:pPr>
+        <w:spacing w:after="0" w:line="240" w:lineRule="auto"/>
+        <w:rPr>
+          <w:rFonts w:ascii="Consolas" w:hAnsi="Consolas" w:cs="Consolas"/>
+          <w:sz w:val="28"/>
+          <w:szCs w:val="28"/>
+          <w:lang w:val="uk-UA"/>
+        </w:rPr>
+      </w:pPr>
+    </w:p>
+    <w:p>
+      <w:pPr>
+        <w:spacing w:after="0" w:line="240" w:lineRule="auto"/>
+        <w:rPr>
+          <w:rFonts w:ascii="Consolas" w:hAnsi="Consolas" w:cs="Consolas"/>
+          <w:sz w:val="28"/>
+          <w:szCs w:val="28"/>
+          <w:lang w:val="uk-UA"/>
+        </w:rPr>
+      </w:pPr>
+      <w:r>
+        <w:rPr>
+          <w:rFonts w:ascii="Consolas" w:hAnsi="Consolas" w:cs="Consolas"/>
+          <w:sz w:val="28"/>
+          <w:szCs w:val="28"/>
+          <w:lang w:val="uk-UA"/>
+        </w:rPr>
+        <w:t xml:space="preserve">    mov dl,al</w:t>
+      </w:r>
+    </w:p>
+    <w:p>
+      <w:pPr>
+        <w:spacing w:after="0" w:line="240" w:lineRule="auto"/>
+        <w:rPr>
+          <w:rFonts w:ascii="Consolas" w:hAnsi="Consolas" w:cs="Consolas"/>
+          <w:sz w:val="28"/>
+          <w:szCs w:val="28"/>
+          <w:lang w:val="uk-UA"/>
+        </w:rPr>
+      </w:pPr>
+      <w:r>
+        <w:rPr>
+          <w:rFonts w:ascii="Consolas" w:hAnsi="Consolas" w:cs="Consolas"/>
+          <w:sz w:val="28"/>
+          <w:szCs w:val="28"/>
+          <w:lang w:val="uk-UA"/>
+        </w:rPr>
+        <w:t xml:space="preserve">    ; add dl, '0'</w:t>
+      </w:r>
+    </w:p>
+    <w:p>
+      <w:pPr>
+        <w:spacing w:after="0" w:line="240" w:lineRule="auto"/>
+        <w:rPr>
+          <w:rFonts w:ascii="Consolas" w:hAnsi="Consolas" w:cs="Consolas"/>
+          <w:sz w:val="28"/>
+          <w:szCs w:val="28"/>
+          <w:lang w:val="uk-UA"/>
+        </w:rPr>
+      </w:pPr>
+      <w:r>
+        <w:rPr>
+          <w:rFonts w:ascii="Consolas" w:hAnsi="Consolas" w:cs="Consolas"/>
+          <w:sz w:val="28"/>
+          <w:szCs w:val="28"/>
+          <w:lang w:val="uk-UA"/>
+        </w:rPr>
+        <w:t xml:space="preserve">    mov ah,2</w:t>
+      </w:r>
+    </w:p>
+    <w:p>
+      <w:pPr>
+        <w:spacing w:after="0" w:line="240" w:lineRule="auto"/>
+        <w:rPr>
+          <w:rFonts w:ascii="Consolas" w:hAnsi="Consolas" w:cs="Consolas"/>
+          <w:sz w:val="28"/>
+          <w:szCs w:val="28"/>
+          <w:lang w:val="uk-UA"/>
+        </w:rPr>
+      </w:pPr>
+      <w:r>
+        <w:rPr>
+          <w:rFonts w:ascii="Consolas" w:hAnsi="Consolas" w:cs="Consolas"/>
+          <w:sz w:val="28"/>
+          <w:szCs w:val="28"/>
+          <w:lang w:val="uk-UA"/>
+        </w:rPr>
+        <w:t xml:space="preserve">    int 21h</w:t>
+      </w:r>
+    </w:p>
+    <w:p>
+      <w:pPr>
+        <w:spacing w:after="0" w:line="240" w:lineRule="auto"/>
+        <w:rPr>
+          <w:rFonts w:ascii="Consolas" w:hAnsi="Consolas" w:cs="Consolas"/>
+          <w:sz w:val="28"/>
+          <w:szCs w:val="28"/>
+          <w:lang w:val="uk-UA"/>
+        </w:rPr>
+      </w:pPr>
+    </w:p>
+    <w:p>
+      <w:pPr>
+        <w:spacing w:after="0" w:line="240" w:lineRule="auto"/>
+        <w:rPr>
+          <w:rFonts w:ascii="Consolas" w:hAnsi="Consolas" w:cs="Consolas"/>
+          <w:sz w:val="28"/>
+          <w:szCs w:val="28"/>
+          <w:lang w:val="uk-UA"/>
+        </w:rPr>
+      </w:pPr>
+      <w:r>
+        <w:rPr>
+          <w:rFonts w:ascii="Consolas" w:hAnsi="Consolas" w:cs="Consolas"/>
+          <w:sz w:val="28"/>
+          <w:szCs w:val="28"/>
+          <w:lang w:val="uk-UA"/>
+        </w:rPr>
+        <w:t>exit:</w:t>
+      </w:r>
+    </w:p>
+    <w:p>
+      <w:pPr>
+        <w:spacing w:after="0" w:line="240" w:lineRule="auto"/>
+        <w:rPr>
+          <w:rFonts w:ascii="Consolas" w:hAnsi="Consolas" w:cs="Consolas"/>
+          <w:sz w:val="28"/>
+          <w:szCs w:val="28"/>
+          <w:lang w:val="uk-UA"/>
+        </w:rPr>
+      </w:pPr>
+      <w:r>
+        <w:rPr>
+          <w:rFonts w:ascii="Consolas" w:hAnsi="Consolas" w:cs="Consolas"/>
+          <w:sz w:val="28"/>
+          <w:szCs w:val="28"/>
+          <w:lang w:val="uk-UA"/>
+        </w:rPr>
+        <w:t xml:space="preserve">    ; Exit all good</w:t>
+      </w:r>
+    </w:p>
+    <w:p>
+      <w:pPr>
+        <w:spacing w:after="0" w:line="240" w:lineRule="auto"/>
+        <w:rPr>
+          <w:rFonts w:ascii="Consolas" w:hAnsi="Consolas" w:cs="Consolas"/>
+          <w:sz w:val="28"/>
+          <w:szCs w:val="28"/>
+          <w:lang w:val="uk-UA"/>
+        </w:rPr>
+      </w:pPr>
+      <w:r>
+        <w:rPr>
+          <w:rFonts w:ascii="Consolas" w:hAnsi="Consolas" w:cs="Consolas"/>
+          <w:sz w:val="28"/>
+          <w:szCs w:val="28"/>
+          <w:lang w:val="uk-UA"/>
+        </w:rPr>
+        <w:t xml:space="preserve">    mov ax,4c00h</w:t>
+      </w:r>
+    </w:p>
+    <w:p>
+      <w:pPr>
+        <w:spacing w:after="0" w:line="240" w:lineRule="auto"/>
+        <w:rPr>
+          <w:rFonts w:ascii="Consolas" w:hAnsi="Consolas" w:cs="Consolas"/>
+          <w:sz w:val="28"/>
+          <w:szCs w:val="28"/>
+          <w:lang w:val="uk-UA"/>
+        </w:rPr>
+      </w:pPr>
+      <w:r>
+        <w:rPr>
+          <w:rFonts w:ascii="Consolas" w:hAnsi="Consolas" w:cs="Consolas"/>
+          <w:sz w:val="28"/>
+          <w:szCs w:val="28"/>
+          <w:lang w:val="uk-UA"/>
+        </w:rPr>
+        <w:t xml:space="preserve">    int 21h</w:t>
+      </w:r>
+    </w:p>
+    <w:p>
+      <w:pPr>
+        <w:spacing w:after="0" w:line="240" w:lineRule="auto"/>
+        <w:rPr>
+          <w:rFonts w:ascii="Consolas" w:hAnsi="Consolas" w:cs="Consolas"/>
+          <w:sz w:val="28"/>
+          <w:szCs w:val="28"/>
+          <w:lang w:val="uk-UA"/>
+        </w:rPr>
+      </w:pPr>
+    </w:p>
+    <w:p>
+      <w:pPr>
+        <w:spacing w:after="0" w:line="240" w:lineRule="auto"/>
+        <w:rPr>
+          <w:rFonts w:ascii="Consolas" w:hAnsi="Consolas" w:cs="Consolas"/>
+          <w:sz w:val="28"/>
+          <w:szCs w:val="28"/>
+          <w:lang w:val="uk-UA"/>
+        </w:rPr>
+      </w:pPr>
+      <w:r>
+        <w:rPr>
+          <w:rFonts w:ascii="Consolas" w:hAnsi="Consolas" w:cs="Consolas"/>
+          <w:sz w:val="28"/>
+          <w:szCs w:val="28"/>
+          <w:lang w:val="uk-UA"/>
+        </w:rPr>
+        <w:t xml:space="preserve">erop: </w:t>
+      </w:r>
+    </w:p>
+    <w:p>
+      <w:pPr>
+        <w:spacing w:after="0" w:line="240" w:lineRule="auto"/>
+        <w:rPr>
+          <w:rFonts w:ascii="Consolas" w:hAnsi="Consolas" w:cs="Consolas"/>
+          <w:sz w:val="28"/>
+          <w:szCs w:val="28"/>
+          <w:lang w:val="uk-UA"/>
+        </w:rPr>
+      </w:pPr>
+      <w:r>
+        <w:rPr>
+          <w:rFonts w:ascii="Consolas" w:hAnsi="Consolas" w:cs="Consolas"/>
+          <w:sz w:val="28"/>
+          <w:szCs w:val="28"/>
+          <w:lang w:val="uk-UA"/>
+        </w:rPr>
+        <w:t xml:space="preserve">    ; Show error message</w:t>
+      </w:r>
+    </w:p>
+    <w:p>
+      <w:pPr>
+        <w:spacing w:after="0" w:line="240" w:lineRule="auto"/>
+        <w:rPr>
+          <w:rFonts w:ascii="Consolas" w:hAnsi="Consolas" w:cs="Consolas"/>
+          <w:sz w:val="28"/>
+          <w:szCs w:val="28"/>
+          <w:lang w:val="uk-UA"/>
+        </w:rPr>
+      </w:pPr>
+      <w:r>
+        <w:rPr>
+          <w:rFonts w:ascii="Consolas" w:hAnsi="Consolas" w:cs="Consolas"/>
+          <w:sz w:val="28"/>
+          <w:szCs w:val="28"/>
+          <w:lang w:val="uk-UA"/>
+        </w:rPr>
+        <w:t xml:space="preserve">    mov dx,offset error_message</w:t>
+      </w:r>
+    </w:p>
+    <w:p>
+      <w:pPr>
+        <w:spacing w:after="0" w:line="240" w:lineRule="auto"/>
+        <w:rPr>
+          <w:rFonts w:ascii="Consolas" w:hAnsi="Consolas" w:cs="Consolas"/>
+          <w:sz w:val="28"/>
+          <w:szCs w:val="28"/>
+          <w:lang w:val="uk-UA"/>
+        </w:rPr>
+      </w:pPr>
+      <w:r>
+        <w:rPr>
+          <w:rFonts w:ascii="Consolas" w:hAnsi="Consolas" w:cs="Consolas"/>
+          <w:sz w:val="28"/>
+          <w:szCs w:val="28"/>
+          <w:lang w:val="uk-UA"/>
+        </w:rPr>
+        <w:t xml:space="preserve">    mov ah,9</w:t>
+      </w:r>
+    </w:p>
+    <w:p>
+      <w:pPr>
+        <w:spacing w:after="0" w:line="240" w:lineRule="auto"/>
+        <w:rPr>
+          <w:rFonts w:ascii="Consolas" w:hAnsi="Consolas" w:cs="Consolas"/>
+          <w:sz w:val="28"/>
+          <w:szCs w:val="28"/>
+          <w:lang w:val="uk-UA"/>
+        </w:rPr>
+      </w:pPr>
+      <w:r>
+        <w:rPr>
+          <w:rFonts w:ascii="Consolas" w:hAnsi="Consolas" w:cs="Consolas"/>
+          <w:sz w:val="28"/>
+          <w:szCs w:val="28"/>
+          <w:lang w:val="uk-UA"/>
+        </w:rPr>
+        <w:t xml:space="preserve">    int 21h</w:t>
+      </w:r>
+    </w:p>
+    <w:p>
+      <w:pPr>
+        <w:spacing w:after="0" w:line="240" w:lineRule="auto"/>
+        <w:rPr>
+          <w:rFonts w:ascii="Consolas" w:hAnsi="Consolas" w:cs="Consolas"/>
+          <w:sz w:val="28"/>
+          <w:szCs w:val="28"/>
+          <w:lang w:val="uk-UA"/>
+        </w:rPr>
+      </w:pPr>
+    </w:p>
+    <w:p>
+      <w:pPr>
+        <w:spacing w:after="0" w:line="240" w:lineRule="auto"/>
+        <w:rPr>
+          <w:rFonts w:ascii="Consolas" w:hAnsi="Consolas" w:cs="Consolas"/>
+          <w:sz w:val="28"/>
+          <w:szCs w:val="28"/>
+          <w:lang w:val="uk-UA"/>
+        </w:rPr>
+      </w:pPr>
+      <w:r>
+        <w:rPr>
+          <w:rFonts w:ascii="Consolas" w:hAnsi="Consolas" w:cs="Consolas"/>
+          <w:sz w:val="28"/>
+          <w:szCs w:val="28"/>
+          <w:lang w:val="uk-UA"/>
+        </w:rPr>
+        <w:t xml:space="preserve">    jmp exit </w:t>
+      </w:r>
+    </w:p>
+    <w:p>
+      <w:pPr>
+        <w:spacing w:after="0" w:line="240" w:lineRule="auto"/>
+        <w:rPr>
+          <w:rFonts w:ascii="Consolas" w:hAnsi="Consolas" w:cs="Consolas"/>
+          <w:sz w:val="28"/>
+          <w:szCs w:val="28"/>
+          <w:lang w:val="uk-UA"/>
+        </w:rPr>
+      </w:pPr>
+    </w:p>
+    <w:p>
+      <w:pPr>
+        <w:spacing w:after="0" w:line="240" w:lineRule="auto"/>
+        <w:rPr>
+          <w:rFonts w:ascii="Consolas" w:hAnsi="Consolas" w:cs="Consolas"/>
+          <w:sz w:val="28"/>
+          <w:szCs w:val="28"/>
+          <w:lang w:val="uk-UA"/>
+        </w:rPr>
+      </w:pPr>
+    </w:p>
+    <w:p>
+      <w:pPr>
+        <w:spacing w:after="0" w:line="240" w:lineRule="auto"/>
+        <w:rPr>
+          <w:rFonts w:ascii="Consolas" w:hAnsi="Consolas" w:cs="Consolas"/>
+          <w:sz w:val="28"/>
+          <w:szCs w:val="28"/>
+          <w:lang w:val="uk-UA"/>
+        </w:rPr>
+      </w:pPr>
+      <w:r>
+        <w:rPr>
+          <w:rFonts w:ascii="Consolas" w:hAnsi="Consolas" w:cs="Consolas"/>
+          <w:sz w:val="28"/>
+          <w:szCs w:val="28"/>
+          <w:lang w:val="uk-UA"/>
+        </w:rPr>
+        <w:t>cseg ends</w:t>
+      </w:r>
+    </w:p>
+    <w:p>
+      <w:pPr>
+        <w:spacing w:after="0" w:line="240" w:lineRule="auto"/>
+        <w:rPr>
+          <w:rFonts w:ascii="Consolas" w:hAnsi="Consolas" w:cs="Consolas"/>
+          <w:sz w:val="28"/>
+          <w:szCs w:val="28"/>
+          <w:lang w:val="uk-UA"/>
+        </w:rPr>
+      </w:pPr>
+      <w:r>
+        <w:rPr>
+          <w:rFonts w:ascii="Consolas" w:hAnsi="Consolas" w:cs="Consolas"/>
+          <w:sz w:val="28"/>
+          <w:szCs w:val="28"/>
+          <w:lang w:val="uk-UA"/>
+        </w:rPr>
+        <w:t xml:space="preserve"> end start</w:t>
+      </w:r>
+    </w:p>
+    <w:p>
+      <w:pPr>
+        <w:spacing w:after="0" w:line="240" w:lineRule="auto"/>
+        <w:rPr>
+          <w:rFonts w:ascii="Consolas" w:hAnsi="Consolas" w:cs="Consolas"/>
+          <w:sz w:val="28"/>
+          <w:szCs w:val="28"/>
+          <w:lang w:val="uk-UA"/>
+        </w:rPr>
+      </w:pPr>
+      <w:r>
+        <w:rPr>
+          <w:rFonts w:ascii="Consolas" w:hAnsi="Consolas" w:cs="Consolas"/>
+          <w:sz w:val="28"/>
+          <w:szCs w:val="28"/>
+          <w:lang w:val="uk-UA"/>
+        </w:rPr>
         <w:t xml:space="preserve">             </w:t>
       </w:r>
     </w:p>
     <w:p>
-      <w:r>
+      <w:pPr>
+        <w:spacing w:after="0" w:line="240" w:lineRule="auto"/>
+        <w:rPr>
+          <w:rFonts w:ascii="Consolas" w:hAnsi="Consolas" w:cs="Consolas"/>
+          <w:sz w:val="28"/>
+          <w:szCs w:val="28"/>
+          <w:lang w:val="uk-UA"/>
+        </w:rPr>
+      </w:pPr>
+      <w:r>
+        <w:rPr>
+          <w:rFonts w:ascii="Consolas" w:hAnsi="Consolas" w:cs="Consolas"/>
+          <w:sz w:val="28"/>
+          <w:szCs w:val="28"/>
+          <w:lang w:val="uk-UA"/>
+        </w:rPr>
         <w:br w:type="page"/>
       </w:r>
     </w:p>
@@ -10814,8 +12017,6 @@
         </w:rPr>
         <w:t xml:space="preserve">консольних </w:t>
       </w:r>
-      <w:bookmarkStart w:id="0" w:name="_GoBack"/>
-      <w:bookmarkEnd w:id="0"/>
       <w:r>
         <w:rPr>
           <w:sz w:val="28"/>
@@ -14215,7 +15416,7 @@
 </file>
 
 <file path=customXml/itemProps1.xml><?xml version="1.0" encoding="utf-8"?>
-<ds:datastoreItem xmlns:ds="http://schemas.openxmlformats.org/officeDocument/2006/customXml" ds:itemID="{B083ED62-760F-4676-902B-9CC914511C32}">
+<ds:datastoreItem xmlns:ds="http://schemas.openxmlformats.org/officeDocument/2006/customXml" ds:itemID="{5B4A5BF5-2076-482B-847F-54005430C982}">
   <ds:schemaRefs>
     <ds:schemaRef ds:uri="http://schemas.openxmlformats.org/officeDocument/2006/bibliography"/>
   </ds:schemaRefs>

</xml_diff>

<commit_message>
Last day changes to ST, SP, PT, ALG
</commit_message>
<xml_diff>
--- a/lp/sp/C.docx
+++ b/lp/sp/C.docx
@@ -136,8 +136,20 @@
           <w:szCs w:val="28"/>
           <w:lang w:val="uk-UA"/>
         </w:rPr>
-        <w:t>Розрахунково-графічна робота</w:t>
-      </w:r>
+        <w:t>Контрольна</w:t>
+      </w:r>
+      <w:r>
+        <w:rPr>
+          <w:rFonts w:asciiTheme="majorHAnsi" w:hAnsiTheme="majorHAnsi" w:cs="Times New Roman"/>
+          <w:b/>
+          <w:sz w:val="28"/>
+          <w:szCs w:val="28"/>
+          <w:lang w:val="uk-UA"/>
+        </w:rPr>
+        <w:t xml:space="preserve"> робота</w:t>
+      </w:r>
+      <w:bookmarkStart w:id="0" w:name="_GoBack"/>
+      <w:bookmarkEnd w:id="0"/>
       <w:r>
         <w:rPr>
           <w:rFonts w:asciiTheme="majorHAnsi" w:hAnsiTheme="majorHAnsi" w:cs="Times New Roman"/>
@@ -7909,8 +7921,6 @@
         </w:rPr>
         <w:t>;</w:t>
       </w:r>
-      <w:bookmarkStart w:id="0" w:name="_GoBack"/>
-      <w:bookmarkEnd w:id="0"/>
       <w:r>
         <w:rPr>
           <w:rFonts w:ascii="Consolas" w:hAnsi="Consolas" w:cs="Consolas"/>
@@ -15416,7 +15426,7 @@
 </file>
 
 <file path=customXml/itemProps1.xml><?xml version="1.0" encoding="utf-8"?>
-<ds:datastoreItem xmlns:ds="http://schemas.openxmlformats.org/officeDocument/2006/customXml" ds:itemID="{5B4A5BF5-2076-482B-847F-54005430C982}">
+<ds:datastoreItem xmlns:ds="http://schemas.openxmlformats.org/officeDocument/2006/customXml" ds:itemID="{8F8566EB-45B4-44CA-B1AA-4E8AD9BE23FB}">
   <ds:schemaRefs>
     <ds:schemaRef ds:uri="http://schemas.openxmlformats.org/officeDocument/2006/bibliography"/>
   </ds:schemaRefs>

</xml_diff>